<commit_message>
Evergreen is now unstuck, I can push my code
</commit_message>
<xml_diff>
--- a/Assignments/chapter 09a.docx
+++ b/Assignments/chapter 09a.docx
@@ -107,21 +107,7 @@
         <w:rPr>
           <w:color w:val="FF0000"/>
         </w:rPr>
-        <w:t xml:space="preserve">, </w:t>
-      </w:r>
-      <w:proofErr w:type="gramStart"/>
-      <w:r>
-        <w:rPr>
-          <w:color w:val="FF0000"/>
-        </w:rPr>
-        <w:t>it’s</w:t>
-      </w:r>
-      <w:proofErr w:type="gramEnd"/>
-      <w:r>
-        <w:rPr>
-          <w:color w:val="FF0000"/>
-        </w:rPr>
-        <w:t xml:space="preserve"> a collection, but not a sequence. </w:t>
+        <w:t xml:space="preserve">, it’s a collection, but not a sequence. </w:t>
       </w:r>
     </w:p>
     <w:p>
@@ -333,11 +319,7 @@
         </w:numPr>
       </w:pPr>
       <w:r>
-        <w:t xml:space="preserve">How does </w:t>
-      </w:r>
-      <w:proofErr w:type="gramStart"/>
-      <w:r>
-        <w:t xml:space="preserve">the </w:t>
+        <w:t xml:space="preserve">How does the </w:t>
       </w:r>
       <w:r>
         <w:rPr>
@@ -345,12 +327,29 @@
         </w:rPr>
         <w:t>for</w:t>
       </w:r>
-      <w:proofErr w:type="gramEnd"/>
       <w:r>
         <w:t xml:space="preserve"> keyword work with dictionary types?</w:t>
       </w:r>
       <w:r>
         <w:t xml:space="preserve"> </w:t>
+      </w:r>
+      <w:r>
+        <w:rPr>
+          <w:color w:val="FF0000"/>
+        </w:rPr>
+        <w:t xml:space="preserve">The for keyword </w:t>
+      </w:r>
+      <w:r>
+        <w:rPr>
+          <w:color w:val="FF0000"/>
+        </w:rPr>
+        <w:t xml:space="preserve">with dictionary types is used to iterate through </w:t>
+      </w:r>
+      <w:r>
+        <w:rPr>
+          <w:color w:val="FF0000"/>
+        </w:rPr>
+        <w:t>keys in the dictionary.</w:t>
       </w:r>
     </w:p>
     <w:p>
@@ -390,6 +389,36 @@
       </w:r>
       <w:r>
         <w:t>?  In what situations might you want an ordered one?</w:t>
+      </w:r>
+      <w:r>
+        <w:rPr>
+          <w:color w:val="FF0000"/>
+        </w:rPr>
+        <w:t xml:space="preserve"> Dictionaries are unordered </w:t>
+      </w:r>
+      <w:r>
+        <w:rPr>
+          <w:color w:val="FF0000"/>
+        </w:rPr>
+        <w:t xml:space="preserve">to improve </w:t>
+      </w:r>
+      <w:r>
+        <w:rPr>
+          <w:color w:val="FF0000"/>
+        </w:rPr>
+        <w:t>efficiency and</w:t>
+      </w:r>
+      <w:r>
+        <w:rPr>
+          <w:color w:val="FF0000"/>
+        </w:rPr>
+        <w:t xml:space="preserve"> means that items added later are not always going to show up last. You might want an ordered dictionary </w:t>
+      </w:r>
+      <w:r>
+        <w:rPr>
+          <w:color w:val="FF0000"/>
+        </w:rPr>
+        <w:t>when you need a sorted collection.</w:t>
       </w:r>
     </w:p>
     <w:sectPr>
@@ -916,6 +945,7 @@
     <w:lsdException w:name="HTML Sample" w:semiHidden="1" w:unhideWhenUsed="1"/>
     <w:lsdException w:name="HTML Typewriter" w:semiHidden="1" w:unhideWhenUsed="1"/>
     <w:lsdException w:name="HTML Variable" w:semiHidden="1" w:unhideWhenUsed="1"/>
+    <w:lsdException w:name="Normal Table" w:semiHidden="1" w:unhideWhenUsed="1"/>
     <w:lsdException w:name="annotation subject" w:semiHidden="1" w:unhideWhenUsed="1"/>
     <w:lsdException w:name="No List" w:semiHidden="1" w:unhideWhenUsed="1"/>
     <w:lsdException w:name="Outline List 1" w:semiHidden="1" w:unhideWhenUsed="1"/>
@@ -958,8 +988,11 @@
     <w:lsdException w:name="Table Contemporary" w:semiHidden="1" w:unhideWhenUsed="1"/>
     <w:lsdException w:name="Table Elegant" w:semiHidden="1" w:unhideWhenUsed="1"/>
     <w:lsdException w:name="Table Professional" w:semiHidden="1" w:unhideWhenUsed="1"/>
+    <w:lsdException w:name="Table Subtle 1" w:semiHidden="1" w:unhideWhenUsed="1"/>
     <w:lsdException w:name="Table Subtle 2" w:semiHidden="1" w:unhideWhenUsed="1"/>
     <w:lsdException w:name="Table Web 1" w:semiHidden="1" w:unhideWhenUsed="1"/>
+    <w:lsdException w:name="Table Web 2" w:semiHidden="1" w:unhideWhenUsed="1"/>
+    <w:lsdException w:name="Table Web 3" w:semiHidden="1" w:unhideWhenUsed="1"/>
     <w:lsdException w:name="Balloon Text" w:semiHidden="1" w:unhideWhenUsed="1"/>
     <w:lsdException w:name="Table Theme" w:semiHidden="1" w:unhideWhenUsed="1"/>
     <w:lsdException w:name="Placeholder Text" w:semiHidden="1" w:uiPriority="99"/>

</xml_diff>